<commit_message>
Update manuscript to include tie to Github.
</commit_message>
<xml_diff>
--- a/paper/manuscripts/20241105 SMA-REACT v7 _submit.docx
+++ b/paper/manuscripts/20241105 SMA-REACT v7 _submit.docx
@@ -56,15 +56,7 @@
         <w:t xml:space="preserve"> should be understood</w:t>
       </w:r>
       <w:r>
-        <w:t xml:space="preserve">. This prerequisite knowledge creates a barrier to </w:t>
-      </w:r>
-      <w:proofErr w:type="gramStart"/>
-      <w:r>
-        <w:t>entry, and</w:t>
-      </w:r>
-      <w:proofErr w:type="gramEnd"/>
-      <w:r>
-        <w:t xml:space="preserve"> potentially restricts the adoption of SMAs into new fields. We present a tool to post-process experimental SMA data, generate publication-quality images, and calibrate the Lagoudas constitutive model in an automated fashion. The Shape Memory Alloy Rendering of Experimental Analysis and Calibration Tool (SMA-REACT) is GUI-based and open-source, allowing for widespread adoption and modification. In this work, we describe SMA-REACT and calibrate a sample dataset to the Lagoudas one-dimensional constitutive model, providing an example workflow that can be easily replicated with</w:t>
+        <w:t>. This prerequisite knowledge creates a barrier to entry, and potentially restricts the adoption of SMAs into new fields. We present a tool to post-process experimental SMA data, generate publication-quality images, and calibrate the Lagoudas constitutive model in an automated fashion. The Shape Memory Alloy Rendering of Experimental Analysis and Calibration Tool (SMA-REACT) is GUI-based and open-source, allowing for widespread adoption and modification. In this work, we describe SMA-REACT and calibrate a sample dataset to the Lagoudas one-dimensional constitutive model, providing an example workflow that can be easily replicated with</w:t>
       </w:r>
       <w:r>
         <w:t xml:space="preserve"> user</w:t>
@@ -411,27 +403,14 @@
       <w:r>
         <w:t xml:space="preserve">Figure </w:t>
       </w:r>
-      <w:r>
-        <w:fldChar w:fldCharType="begin"/>
-      </w:r>
-      <w:r>
-        <w:instrText xml:space="preserve"> SEQ Figure \* ARABIC </w:instrText>
-      </w:r>
-      <w:r>
-        <w:fldChar w:fldCharType="separate"/>
-      </w:r>
-      <w:r>
-        <w:rPr>
-          <w:noProof/>
-        </w:rPr>
-        <w:t>1</w:t>
-      </w:r>
-      <w:r>
-        <w:rPr>
-          <w:noProof/>
-        </w:rPr>
-        <w:fldChar w:fldCharType="end"/>
-      </w:r>
+      <w:fldSimple w:instr=" SEQ Figure \* ARABIC ">
+        <w:r>
+          <w:rPr>
+            <w:noProof/>
+          </w:rPr>
+          <w:t>1</w:t>
+        </w:r>
+      </w:fldSimple>
       <w:r>
         <w:t xml:space="preserve">: SMA </w:t>
       </w:r>
@@ -448,15 +427,7 @@
         <w:t xml:space="preserve"> </w:t>
       </w:r>
       <w:r>
-        <w:t xml:space="preserve">involve many discrete steps. This work provides an easy </w:t>
-      </w:r>
-      <w:proofErr w:type="gramStart"/>
-      <w:r>
-        <w:t>constitutive</w:t>
-      </w:r>
-      <w:proofErr w:type="gramEnd"/>
-      <w:r>
-        <w:t xml:space="preserve"> model calibration tool, the</w:t>
+        <w:t>involve many discrete steps. This work provides an easy constitutive model calibration tool, the</w:t>
       </w:r>
       <w:r>
         <w:t xml:space="preserve"> Shape Memory Alloy</w:t>
@@ -548,15 +519,7 @@
         <w:fldChar w:fldCharType="end"/>
       </w:r>
       <w:r>
-        <w:t xml:space="preserve">. The Shape Memory Materials Analysis and Research Tool (SM2ART), also known as </w:t>
-      </w:r>
-      <w:proofErr w:type="spellStart"/>
-      <w:r>
-        <w:t>SMAnalytics</w:t>
-      </w:r>
-      <w:proofErr w:type="spellEnd"/>
-      <w:r>
-        <w:t xml:space="preserve">, provides an extensive open-source database of tested shape memory alloys and their standard properties </w:t>
+        <w:t xml:space="preserve">. The Shape Memory Materials Analysis and Research Tool (SM2ART), also known as SMAnalytics, provides an extensive open-source database of tested shape memory alloys and their standard properties </w:t>
       </w:r>
       <w:r>
         <w:fldChar w:fldCharType="begin"/>
@@ -659,15 +622,7 @@
         <w:t>,</w:t>
       </w:r>
       <w:r>
-        <w:t xml:space="preserve"> GUI-based tool to help both material scientists and design engineers analyze their thermomechanical data and calibrate an appropriate SMA </w:t>
-      </w:r>
-      <w:proofErr w:type="gramStart"/>
-      <w:r>
-        <w:t>constitutive</w:t>
-      </w:r>
-      <w:proofErr w:type="gramEnd"/>
-      <w:r>
-        <w:t xml:space="preserve"> model. </w:t>
+        <w:t xml:space="preserve"> GUI-based tool to help both material scientists and design engineers analyze their thermomechanical data and calibrate an appropriate SMA constitutive model. </w:t>
       </w:r>
       <w:bookmarkEnd w:id="1"/>
       <w:r>
@@ -711,7 +666,36 @@
         <w:t xml:space="preserve">. Additionally, SMA-REACT enables rapid model calibration by leveraging numerical optimization. </w:t>
       </w:r>
       <w:r>
-        <w:t xml:space="preserve">The tool is written in python but requires no programming experience; it is available on GitHub under the GNU General Public License </w:t>
+        <w:t xml:space="preserve">The tool is written in python but requires no programming experience; it is available on GitHub </w:t>
+      </w:r>
+      <w:r>
+        <w:t>(</w:t>
+      </w:r>
+      <w:hyperlink r:id="rId9" w:history="1">
+        <w:r>
+          <w:rPr>
+            <w:rStyle w:val="Hyperlink"/>
+          </w:rPr>
+          <w:t>github.com/maestrolab/S</w:t>
+        </w:r>
+        <w:r>
+          <w:rPr>
+            <w:rStyle w:val="Hyperlink"/>
+          </w:rPr>
+          <w:t>M</w:t>
+        </w:r>
+        <w:r>
+          <w:rPr>
+            <w:rStyle w:val="Hyperlink"/>
+          </w:rPr>
+          <w:t>A-REACT</w:t>
+        </w:r>
+      </w:hyperlink>
+      <w:r>
+        <w:t xml:space="preserve">) and distributed </w:t>
+      </w:r>
+      <w:r>
+        <w:t xml:space="preserve">under the GNU General Public License </w:t>
       </w:r>
       <w:r>
         <w:fldChar w:fldCharType="begin"/>
@@ -760,7 +744,7 @@
                     <pic:cNvPicPr/>
                   </pic:nvPicPr>
                   <pic:blipFill>
-                    <a:blip r:embed="rId9" cstate="print">
+                    <a:blip r:embed="rId10" cstate="print">
                       <a:extLst>
                         <a:ext uri="{28A0092B-C50C-407E-A947-70E740481C1C}">
                           <a14:useLocalDpi xmlns:a14="http://schemas.microsoft.com/office/drawing/2010/main" val="0"/>
@@ -794,27 +778,14 @@
       <w:r>
         <w:t xml:space="preserve">Figure </w:t>
       </w:r>
-      <w:r>
-        <w:fldChar w:fldCharType="begin"/>
-      </w:r>
-      <w:r>
-        <w:instrText xml:space="preserve"> SEQ Figure \* ARABIC </w:instrText>
-      </w:r>
-      <w:r>
-        <w:fldChar w:fldCharType="separate"/>
-      </w:r>
-      <w:r>
-        <w:rPr>
-          <w:noProof/>
-        </w:rPr>
-        <w:t>2</w:t>
-      </w:r>
-      <w:r>
-        <w:rPr>
-          <w:noProof/>
-        </w:rPr>
-        <w:fldChar w:fldCharType="end"/>
-      </w:r>
+      <w:fldSimple w:instr=" SEQ Figure \* ARABIC ">
+        <w:r>
+          <w:rPr>
+            <w:noProof/>
+          </w:rPr>
+          <w:t>2</w:t>
+        </w:r>
+      </w:fldSimple>
       <w:r>
         <w:t xml:space="preserve">: SMA-REACT allows the user to load their own data, specify known </w:t>
       </w:r>
@@ -881,15 +852,7 @@
         <w:t>. With unfiltered force and displacement data, the tool can calculate strains and stresses based on various sample geometries and then apply filters to remove systematic errors within the dataset.</w:t>
       </w:r>
       <w:r>
-        <w:t xml:space="preserve"> The program then produces various figures to help visualize the complex </w:t>
-      </w:r>
-      <w:proofErr w:type="gramStart"/>
-      <w:r>
-        <w:t>shape</w:t>
-      </w:r>
-      <w:proofErr w:type="gramEnd"/>
-      <w:r>
-        <w:t xml:space="preserve"> memory alloy material behavior. </w:t>
+        <w:t xml:space="preserve"> The program then produces various figures to help visualize the complex shape memory alloy material behavior. </w:t>
       </w:r>
       <w:r>
         <w:rPr>
@@ -1162,15 +1125,7 @@
         <w:t>While we focus on the one-dimensional Lagoudas model for SMA actuators herein</w:t>
       </w:r>
       <w:r>
-        <w:t xml:space="preserve">, the developed framework can be expanded to consider other </w:t>
-      </w:r>
-      <w:proofErr w:type="gramStart"/>
-      <w:r>
-        <w:t>constitutive</w:t>
-      </w:r>
-      <w:proofErr w:type="gramEnd"/>
-      <w:r>
-        <w:t xml:space="preserve"> models and different loading modes (e.g., superelasticity</w:t>
+        <w:t>, the developed framework can be expanded to consider other constitutive models and different loading modes (e.g., superelasticity</w:t>
       </w:r>
       <w:r>
         <w:t xml:space="preserve"> or combined loading</w:t>
@@ -1243,27 +1198,14 @@
         <w:lastRenderedPageBreak/>
         <w:t xml:space="preserve">Table </w:t>
       </w:r>
-      <w:r>
-        <w:fldChar w:fldCharType="begin"/>
-      </w:r>
-      <w:r>
-        <w:instrText xml:space="preserve"> SEQ Table \* ARABIC </w:instrText>
-      </w:r>
-      <w:r>
-        <w:fldChar w:fldCharType="separate"/>
-      </w:r>
-      <w:r>
-        <w:rPr>
-          <w:noProof/>
-        </w:rPr>
-        <w:t>1</w:t>
-      </w:r>
-      <w:r>
-        <w:rPr>
-          <w:noProof/>
-        </w:rPr>
-        <w:fldChar w:fldCharType="end"/>
-      </w:r>
+      <w:fldSimple w:instr=" SEQ Table \* ARABIC ">
+        <w:r>
+          <w:rPr>
+            <w:noProof/>
+          </w:rPr>
+          <w:t>1</w:t>
+        </w:r>
+      </w:fldSimple>
       <w:r>
         <w:t xml:space="preserve">:The one-dimensional reduction of the Lagoudas SMA constitutive model requires calibration of </w:t>
       </w:r>
@@ -3953,15 +3895,7 @@
         <w:t>aterial</w:t>
       </w:r>
       <w:r>
-        <w:t xml:space="preserve"> parameters to find </w:t>
-      </w:r>
-      <w:proofErr w:type="gramStart"/>
-      <w:r>
-        <w:t>a best</w:t>
-      </w:r>
-      <w:proofErr w:type="gramEnd"/>
-      <w:r>
-        <w:t xml:space="preserve"> fit to experimental data is a tedious and time-intensive process. The </w:t>
+        <w:t xml:space="preserve"> parameters to find a best fit to experimental data is a tedious and time-intensive process. The </w:t>
       </w:r>
       <w:r>
         <w:t>SMA-</w:t>
@@ -3973,15 +3907,7 @@
         <w:t>model calibration module instead uses numerical optimization to find the best fit. Further, the user can specify material property bounds or property values.</w:t>
       </w:r>
       <w:r>
-        <w:t xml:space="preserve"> Prior knowledge of certain properties (e.g., Young’s moduli from tensile tests) will greatly minimize </w:t>
-      </w:r>
-      <w:proofErr w:type="gramStart"/>
-      <w:r>
-        <w:t>error</w:t>
-      </w:r>
-      <w:proofErr w:type="gramEnd"/>
-      <w:r>
-        <w:t xml:space="preserve"> between model prediction and experiment by </w:t>
+        <w:t xml:space="preserve"> Prior knowledge of certain properties (e.g., Young’s moduli from tensile tests) will greatly minimize error between model prediction and experiment by </w:t>
       </w:r>
       <w:r>
         <w:t>decreasing the number of optimization free variables</w:t>
@@ -4029,15 +3955,7 @@
         <w:t>W</w:t>
       </w:r>
       <w:r>
-        <w:t xml:space="preserve">e will </w:t>
-      </w:r>
-      <w:proofErr w:type="gramStart"/>
-      <w:r>
-        <w:t>calibrate</w:t>
-      </w:r>
-      <w:proofErr w:type="gramEnd"/>
-      <w:r>
-        <w:t xml:space="preserve"> a constitutive model to best fit data from literature</w:t>
+        <w:t>e will calibrate a constitutive model to best fit data from literature</w:t>
       </w:r>
       <w:r>
         <w:t xml:space="preserve"> t</w:t>
@@ -4135,7 +4053,7 @@
                     <pic:cNvPicPr preferRelativeResize="0"/>
                   </pic:nvPicPr>
                   <pic:blipFill rotWithShape="1">
-                    <a:blip r:embed="rId10">
+                    <a:blip r:embed="rId11">
                       <a:alphaModFix/>
                     </a:blip>
                     <a:srcRect/>
@@ -4172,27 +4090,14 @@
       <w:r>
         <w:t xml:space="preserve">Figure </w:t>
       </w:r>
-      <w:r>
-        <w:fldChar w:fldCharType="begin"/>
-      </w:r>
-      <w:r>
-        <w:instrText xml:space="preserve"> SEQ Figure \* ARABIC </w:instrText>
-      </w:r>
-      <w:r>
-        <w:fldChar w:fldCharType="separate"/>
-      </w:r>
-      <w:r>
-        <w:rPr>
-          <w:noProof/>
-        </w:rPr>
-        <w:t>3</w:t>
-      </w:r>
-      <w:r>
-        <w:rPr>
-          <w:noProof/>
-        </w:rPr>
-        <w:fldChar w:fldCharType="end"/>
-      </w:r>
+      <w:fldSimple w:instr=" SEQ Figure \* ARABIC ">
+        <w:r>
+          <w:rPr>
+            <w:noProof/>
+          </w:rPr>
+          <w:t>3</w:t>
+        </w:r>
+      </w:fldSimple>
       <w:r>
         <w:t>: To demonstrate the utility of SMA-REACT, we will calibrate a constitutive model to fit</w:t>
       </w:r>
@@ -4234,15 +4139,7 @@
     </w:p>
     <w:p>
       <w:r>
-        <w:t xml:space="preserve">To produce </w:t>
-      </w:r>
-      <w:proofErr w:type="gramStart"/>
-      <w:r>
-        <w:t>an accurate</w:t>
-      </w:r>
-      <w:proofErr w:type="gramEnd"/>
-      <w:r>
-        <w:t xml:space="preserve"> calibration using SMA-REACT, material parameter bounds must be estimated. We discuss how to derive estimates for transformation temperatures, stress-influence coefficients, and austenite elastic modulus from </w:t>
+        <w:t xml:space="preserve">To produce an accurate calibration using SMA-REACT, material parameter bounds must be estimated. We discuss how to derive estimates for transformation temperatures, stress-influence coefficients, and austenite elastic modulus from </w:t>
       </w:r>
       <w:r>
         <w:t>constant force thermal cycling (CFTC)</w:t>
@@ -4899,7 +4796,7 @@
                     <pic:cNvPicPr/>
                   </pic:nvPicPr>
                   <pic:blipFill>
-                    <a:blip r:embed="rId11" cstate="print">
+                    <a:blip r:embed="rId12" cstate="print">
                       <a:extLst>
                         <a:ext uri="{28A0092B-C50C-407E-A947-70E740481C1C}">
                           <a14:useLocalDpi xmlns:a14="http://schemas.microsoft.com/office/drawing/2010/main" val="0"/>
@@ -4954,15 +4851,7 @@
         </w:rPr>
       </w:pPr>
       <w:r>
-        <w:t xml:space="preserve">Figure 4: Given constant-stress thermal cycling (CFTC) data for </w:t>
-      </w:r>
-      <w:proofErr w:type="gramStart"/>
-      <w:r>
-        <w:t>several stress</w:t>
-      </w:r>
-      <w:proofErr w:type="gramEnd"/>
-      <w:r>
-        <w:t xml:space="preserve"> levels, transformation temperatures, stress-influence coefficients, and the austenite elastic modulus can be estimated via simple relations. These estimates provide optimization bounds for numerical calibration of the entire </w:t>
+        <w:t xml:space="preserve">Figure 4: Given constant-stress thermal cycling (CFTC) data for several stress levels, transformation temperatures, stress-influence coefficients, and the austenite elastic modulus can be estimated via simple relations. These estimates provide optimization bounds for numerical calibration of the entire </w:t>
       </w:r>
       <w:r>
         <w:t>seventeen</w:t>
@@ -4987,22 +4876,12 @@
       <w:r>
         <w:t xml:space="preserve">smooth hardening coefficients) requires a nonlinear curve fitting routine. In practice, estimating the </w:t>
       </w:r>
-      <w:proofErr w:type="gramStart"/>
       <w:r>
         <w:t xml:space="preserve">aforementioned </w:t>
       </w:r>
       <w:r>
-        <w:t>properties</w:t>
-      </w:r>
-      <w:proofErr w:type="gramEnd"/>
-      <w:r>
-        <w:t xml:space="preserve"> and applying best practices for the remaining properties results in </w:t>
-      </w:r>
-      <w:proofErr w:type="gramStart"/>
-      <w:r>
-        <w:t>a sufficient</w:t>
-      </w:r>
-      <w:proofErr w:type="gramEnd"/>
+        <w:t>properties and applying best practices for the remaining properties results in a sufficient</w:t>
+      </w:r>
       <w:r>
         <w:t xml:space="preserve"> preliminary</w:t>
       </w:r>
@@ -5016,15 +4895,7 @@
         <w:t xml:space="preserve">Table 2 shows typical bounds for a preliminary calibration. As mentioned previously, austenite elastic modulus, transformation temperatures, and stress-influence coefficients can be estimated via linear regression. Martensite elastic modulus is commonly lower than the austenite elastic modulus, so common practice entails setting a lower bound equal to one-half the estimated austenite value. </w:t>
       </w:r>
       <w:r>
-        <w:t xml:space="preserve">The coefficient of thermal expansion is commonly </w:t>
-      </w:r>
-      <w:proofErr w:type="gramStart"/>
-      <w:r>
-        <w:t>bounded</w:t>
-      </w:r>
-      <w:proofErr w:type="gramEnd"/>
-      <w:r>
-        <w:t xml:space="preserve"> to a maximum of </w:t>
+        <w:t xml:space="preserve">The coefficient of thermal expansion is commonly bounded to a maximum of </w:t>
       </w:r>
       <m:oMath>
         <m:r>
@@ -5183,27 +5054,14 @@
       <w:r>
         <w:t xml:space="preserve">Table </w:t>
       </w:r>
-      <w:r>
-        <w:fldChar w:fldCharType="begin"/>
-      </w:r>
-      <w:r>
-        <w:instrText xml:space="preserve"> SEQ Table \* ARABIC </w:instrText>
-      </w:r>
-      <w:r>
-        <w:fldChar w:fldCharType="separate"/>
-      </w:r>
-      <w:r>
-        <w:rPr>
-          <w:noProof/>
-        </w:rPr>
-        <w:t>2</w:t>
-      </w:r>
-      <w:r>
-        <w:rPr>
-          <w:noProof/>
-        </w:rPr>
-        <w:fldChar w:fldCharType="end"/>
-      </w:r>
+      <w:fldSimple w:instr=" SEQ Table \* ARABIC ">
+        <w:r>
+          <w:rPr>
+            <w:noProof/>
+          </w:rPr>
+          <w:t>2</w:t>
+        </w:r>
+      </w:fldSimple>
       <w:r>
         <w:t>: Common starting bounds for each Lagoudas constitutive m</w:t>
       </w:r>
@@ -7057,23 +6915,7 @@
         <w:t>aterial</w:t>
       </w:r>
       <w:r>
-        <w:t xml:space="preserve"> parameters </w:t>
-      </w:r>
-      <w:proofErr w:type="gramStart"/>
-      <w:r>
-        <w:t>are</w:t>
-      </w:r>
-      <w:proofErr w:type="gramEnd"/>
-      <w:r>
-        <w:t xml:space="preserve"> plotted with respect to </w:t>
-      </w:r>
-      <w:proofErr w:type="gramStart"/>
-      <w:r>
-        <w:t>the calibration</w:t>
-      </w:r>
-      <w:proofErr w:type="gramEnd"/>
-      <w:r>
-        <w:t xml:space="preserve">. </w:t>
+        <w:t xml:space="preserve"> parameters are plotted with respect to the calibration. </w:t>
       </w:r>
       <w:r>
         <w:t>The</w:t>
@@ -7190,15 +7032,7 @@
         <w:t>Fi</w:t>
       </w:r>
       <w:r>
-        <w:t xml:space="preserve">gure 5). By modifying these bounds, the subsequent calibration decreased </w:t>
-      </w:r>
-      <w:proofErr w:type="gramStart"/>
-      <w:r>
-        <w:t>mean</w:t>
-      </w:r>
-      <w:proofErr w:type="gramEnd"/>
-      <w:r>
-        <w:t xml:space="preserve"> squared error to 1.34% and all parameters converged to a</w:t>
+        <w:t>gure 5). By modifying these bounds, the subsequent calibration decreased mean squared error to 1.34% and all parameters converged to a</w:t>
       </w:r>
       <w:r>
         <w:t>n intermediate</w:t>
@@ -7231,27 +7065,14 @@
       <w:r>
         <w:t xml:space="preserve">Table </w:t>
       </w:r>
-      <w:r>
-        <w:fldChar w:fldCharType="begin"/>
-      </w:r>
-      <w:r>
-        <w:instrText xml:space="preserve"> SEQ Table \* ARABIC </w:instrText>
-      </w:r>
-      <w:r>
-        <w:fldChar w:fldCharType="separate"/>
-      </w:r>
-      <w:r>
-        <w:rPr>
-          <w:noProof/>
-        </w:rPr>
-        <w:t>3</w:t>
-      </w:r>
-      <w:r>
-        <w:rPr>
-          <w:noProof/>
-        </w:rPr>
-        <w:fldChar w:fldCharType="end"/>
-      </w:r>
+      <w:fldSimple w:instr=" SEQ Table \* ARABIC ">
+        <w:r>
+          <w:rPr>
+            <w:noProof/>
+          </w:rPr>
+          <w:t>3</w:t>
+        </w:r>
+      </w:fldSimple>
       <w:r>
         <w:t xml:space="preserve">: Estimating bounds enables a calibration within 2% error. </w:t>
       </w:r>
@@ -8075,7 +7896,7 @@
                     <pic:cNvPicPr/>
                   </pic:nvPicPr>
                   <pic:blipFill>
-                    <a:blip r:embed="rId16" cstate="print">
+                    <a:blip r:embed="rId17" cstate="print">
                       <a:extLst>
                         <a:ext uri="{28A0092B-C50C-407E-A947-70E740481C1C}">
                           <a14:useLocalDpi xmlns:a14="http://schemas.microsoft.com/office/drawing/2010/main" val="0"/>
@@ -8177,7 +7998,7 @@
                     <pic:cNvPicPr/>
                   </pic:nvPicPr>
                   <pic:blipFill>
-                    <a:blip r:embed="rId17" cstate="print">
+                    <a:blip r:embed="rId18" cstate="print">
                       <a:extLst>
                         <a:ext uri="{28A0092B-C50C-407E-A947-70E740481C1C}">
                           <a14:useLocalDpi xmlns:a14="http://schemas.microsoft.com/office/drawing/2010/main" val="0"/>
@@ -8425,15 +8246,7 @@
         <w:t xml:space="preserve">even </w:t>
       </w:r>
       <w:r>
-        <w:t xml:space="preserve">be accomplished in less than an hour on a lightweight laptop with a low-performance processor (Intel Core m3-6Y30 </w:t>
-      </w:r>
-      <w:proofErr w:type="gramStart"/>
-      <w:r>
-        <w:t>CPU @</w:t>
-      </w:r>
-      <w:proofErr w:type="gramEnd"/>
-      <w:r>
-        <w:t xml:space="preserve"> 0.90 GHz with 4 Gb RAM). This calibration routine can be performed by general analysts, designers, or material scientists, without the need for exotic hardware or extensive programming experience.</w:t>
+        <w:t>be accomplished in less than an hour on a lightweight laptop with a low-performance processor (Intel Core m3-6Y30 CPU @ 0.90 GHz with 4 Gb RAM). This calibration routine can be performed by general analysts, designers, or material scientists, without the need for exotic hardware or extensive programming experience.</w:t>
       </w:r>
     </w:p>
     <w:p>
@@ -8441,13 +8254,8 @@
         <w:pStyle w:val="Heading1"/>
       </w:pPr>
       <w:r>
-        <w:t xml:space="preserve">Conclusions and further </w:t>
-      </w:r>
-      <w:proofErr w:type="gramStart"/>
-      <w:r>
-        <w:t>refinements</w:t>
-      </w:r>
-      <w:proofErr w:type="gramEnd"/>
+        <w:t>Conclusions and further refinements</w:t>
+      </w:r>
     </w:p>
     <w:p>
       <w:r>
@@ -8517,15 +8325,7 @@
         <w:fldChar w:fldCharType="end"/>
       </w:r>
       <w:r>
-        <w:t xml:space="preserve">, or any usability enhancements for more robust data import or export. In particular, we believe integration with other open-source tools, such as the Shape Memory Materials Database and </w:t>
-      </w:r>
-      <w:proofErr w:type="spellStart"/>
-      <w:r>
-        <w:t>SMAnalytics</w:t>
-      </w:r>
-      <w:proofErr w:type="spellEnd"/>
-      <w:r>
-        <w:t xml:space="preserve"> would be very enabling to the greater SMA community </w:t>
+        <w:t xml:space="preserve">, or any usability enhancements for more robust data import or export. In particular, we believe integration with other open-source tools, such as the Shape Memory Materials Database and SMAnalytics would be very enabling to the greater SMA community </w:t>
       </w:r>
       <w:r>
         <w:fldChar w:fldCharType="begin"/>
@@ -8546,15 +8346,7 @@
         <w:fldChar w:fldCharType="end"/>
       </w:r>
       <w:r>
-        <w:t xml:space="preserve">. SMA-REACT aims to reduce the barrier between materials scientists and </w:t>
-      </w:r>
-      <w:proofErr w:type="gramStart"/>
-      <w:r>
-        <w:t>engineers, and</w:t>
-      </w:r>
-      <w:proofErr w:type="gramEnd"/>
-      <w:r>
-        <w:t xml:space="preserve"> will hopefully enable more widespread adoption of shape memory alloys in engineering applications. </w:t>
+        <w:t xml:space="preserve">. SMA-REACT aims to reduce the barrier between materials scientists and engineers, and will hopefully enable more widespread adoption of shape memory alloys in engineering applications. </w:t>
       </w:r>
     </w:p>
     <w:p>
@@ -12965,15 +12757,7 @@
     </w:p>
     <w:p>
       <w:r>
-        <w:t xml:space="preserve">Table 4 shows the full material parameter history; a subset of these parameters </w:t>
-      </w:r>
-      <w:proofErr w:type="gramStart"/>
-      <w:r>
-        <w:t>are</w:t>
-      </w:r>
-      <w:proofErr w:type="gramEnd"/>
-      <w:r>
-        <w:t xml:space="preserve"> depicted graphically in Figure 5. In this table, parameters displayed with a blue background were specified for the optimization, while those with a red background converged to an optimization bound. The final optimized solution displayed in Figure 6 corresponds to the material parameters of calibration three. This table demonstrates the importance of iterative calibration after estimating key parameters; both stress-influence coefficients (</w:t>
+        <w:t>Table 4 shows the full material parameter history; a subset of these parameters are depicted graphically in Figure 5. In this table, parameters displayed with a blue background were specified for the optimization, while those with a red background converged to an optimization bound. The final optimized solution displayed in Figure 6 corresponds to the material parameters of calibration three. This table demonstrates the importance of iterative calibration after estimating key parameters; both stress-influence coefficients (</w:t>
       </w:r>
       <m:oMath>
         <m:sSup>
@@ -14632,6 +14416,41 @@
       <w:szCs w:val="24"/>
     </w:rPr>
   </w:style>
+  <w:style w:type="character" w:styleId="Hyperlink">
+    <w:name w:val="Hyperlink"/>
+    <w:basedOn w:val="DefaultParagraphFont"/>
+    <w:uiPriority w:val="99"/>
+    <w:unhideWhenUsed/>
+    <w:rsid w:val="00E46A52"/>
+    <w:rPr>
+      <w:color w:val="0563C1" w:themeColor="hyperlink"/>
+      <w:u w:val="single"/>
+    </w:rPr>
+  </w:style>
+  <w:style w:type="character" w:styleId="UnresolvedMention">
+    <w:name w:val="Unresolved Mention"/>
+    <w:basedOn w:val="DefaultParagraphFont"/>
+    <w:uiPriority w:val="99"/>
+    <w:semiHidden/>
+    <w:unhideWhenUsed/>
+    <w:rsid w:val="00E46A52"/>
+    <w:rPr>
+      <w:color w:val="605E5C"/>
+      <w:shd w:val="clear" w:color="auto" w:fill="E1DFDD"/>
+    </w:rPr>
+  </w:style>
+  <w:style w:type="character" w:styleId="FollowedHyperlink">
+    <w:name w:val="FollowedHyperlink"/>
+    <w:basedOn w:val="DefaultParagraphFont"/>
+    <w:uiPriority w:val="99"/>
+    <w:semiHidden/>
+    <w:unhideWhenUsed/>
+    <w:rsid w:val="00E46A52"/>
+    <w:rPr>
+      <w:color w:val="954F72" w:themeColor="followedHyperlink"/>
+      <w:u w:val="single"/>
+    </w:rPr>
+  </w:style>
 </w:styles>
 </file>
 

</xml_diff>